<commit_message>
lots of cleanup, #if's, UTs, etc.
</commit_message>
<xml_diff>
--- a/doc/chipkit.docx
+++ b/doc/chipkit.docx
@@ -41,7 +41,13 @@
         <w:t>With StickOS BASIC, you can log in</w:t>
       </w:r>
       <w:r>
-        <w:t xml:space="preserve"> to the MCU </w:t>
+        <w:t xml:space="preserve"> to </w:t>
+      </w:r>
+      <w:r>
+        <w:t>your</w:t>
+      </w:r>
+      <w:r>
+        <w:t xml:space="preserve"> MCU </w:t>
       </w:r>
       <w:r>
         <w:t>using nothing but a terminal emulator</w:t>
@@ -136,7 +142,13 @@
         <w:t>, bind it to the variable "motor1",</w:t>
       </w:r>
       <w:r>
-        <w:t xml:space="preserve"> and then set it up for a 1ms (1000us) pulse width is as easy as:</w:t>
+        <w:t xml:space="preserve"> and then set it up for a 1ms (1000us) </w:t>
+      </w:r>
+      <w:r>
+        <w:t xml:space="preserve">PWM </w:t>
+      </w:r>
+      <w:r>
+        <w:t>pulse width is as easy as:</w:t>
       </w:r>
     </w:p>
     <w:p>
@@ -190,7 +202,13 @@
     </w:p>
     <w:p>
       <w:r>
-        <w:t xml:space="preserve">More information and downloads for the chipKIT boards are here: </w:t>
+        <w:t xml:space="preserve">More information and downloads for the chipKIT boards are </w:t>
+      </w:r>
+      <w:r>
+        <w:t xml:space="preserve">available </w:t>
+      </w:r>
+      <w:r>
+        <w:t xml:space="preserve">here: </w:t>
       </w:r>
       <w:r>
         <w:t>http://www.cpustick.com/downloads.htm</w:t>
@@ -198,7 +216,13 @@
     </w:p>
     <w:p>
       <w:r>
-        <w:t xml:space="preserve">The Quick Reference overview guide is here: </w:t>
+        <w:t xml:space="preserve">The </w:t>
+      </w:r>
+      <w:r>
+        <w:t xml:space="preserve">StickOS BASIC </w:t>
+      </w:r>
+      <w:r>
+        <w:t xml:space="preserve">Quick Reference overview guide is here: </w:t>
       </w:r>
       <w:r>
         <w:t>http://www.cpustick.com/downloads/quickref.v1.82.pdf</w:t>
@@ -206,7 +230,13 @@
     </w:p>
     <w:p>
       <w:r>
-        <w:t xml:space="preserve">And the full online User's Guide is here: </w:t>
+        <w:t xml:space="preserve">And the full online </w:t>
+      </w:r>
+      <w:r>
+        <w:t xml:space="preserve">StickOS BASIC </w:t>
+      </w:r>
+      <w:r>
+        <w:t xml:space="preserve">User's Guide is here: </w:t>
       </w:r>
       <w:r>
         <w:t>http://www.cpustick.com/stickos.htm</w:t>
@@ -250,7 +280,6 @@
         <w:t>-- Rich (rich@testardi.com)</w:t>
       </w:r>
     </w:p>
-    <w:p/>
     <w:sectPr>
       <w:pgSz w:w="12240" w:h="15840"/>
       <w:pgMar w:top="1440" w:right="1440" w:bottom="1440" w:left="1440" w:header="720" w:footer="720" w:gutter="0"/>

</xml_diff>